<commit_message>
changes to reporte final
</commit_message>
<xml_diff>
--- a/reporte_final.docx
+++ b/reporte_final.docx
@@ -347,13 +347,7 @@
         <w:rPr>
           <w:b/>
         </w:rPr>
-        <w:t xml:space="preserve"> </w:t>
-      </w:r>
-      <w:r>
-        <w:rPr>
-          <w:b/>
-        </w:rPr>
-        <w:t>Final</w:t>
+        <w:t xml:space="preserve"> Final</w:t>
       </w:r>
     </w:p>
     <w:p>
@@ -3441,8 +3435,6 @@
         </w:rPr>
         <w:t>#</w:t>
       </w:r>
-      <w:bookmarkStart w:id="0" w:name="_GoBack"/>
-      <w:bookmarkEnd w:id="0"/>
       <w:proofErr w:type="spellStart"/>
       <w:r>
         <w:rPr>
@@ -7559,7 +7551,23 @@
           <w:bCs/>
           <w:lang w:val="es-PE"/>
         </w:rPr>
-        <w:t>w "</w:t>
+        <w:t xml:space="preserve">w </w:t>
+      </w:r>
+      <w:r>
+        <w:rPr>
+          <w:rFonts w:ascii="OCR A Extended" w:eastAsia="Times New Roman" w:hAnsi="OCR A Extended" w:cs="Helvetica"/>
+          <w:bCs/>
+          <w:lang w:val="es-PE"/>
+        </w:rPr>
+        <w:t>(</w:t>
+      </w:r>
+      <w:r>
+        <w:rPr>
+          <w:rFonts w:ascii="OCR A Extended" w:eastAsia="Times New Roman" w:hAnsi="OCR A Extended" w:cs="Helvetica"/>
+          <w:bCs/>
+          <w:lang w:val="es-PE"/>
+        </w:rPr>
+        <w:t>"</w:t>
       </w:r>
       <w:proofErr w:type="spellStart"/>
       <w:r>
@@ -7613,7 +7621,25 @@
           <w:bCs/>
           <w:lang w:val="es-PE"/>
         </w:rPr>
-        <w:t xml:space="preserve">" </w:t>
+        <w:t>"</w:t>
+      </w:r>
+      <w:r>
+        <w:rPr>
+          <w:rFonts w:ascii="OCR A Extended" w:eastAsia="Times New Roman" w:hAnsi="OCR A Extended" w:cs="Helvetica"/>
+          <w:bCs/>
+          <w:lang w:val="es-PE"/>
+        </w:rPr>
+        <w:t>,</w:t>
+      </w:r>
+      <w:bookmarkStart w:id="0" w:name="_GoBack"/>
+      <w:bookmarkEnd w:id="0"/>
+      <w:r>
+        <w:rPr>
+          <w:rFonts w:ascii="OCR A Extended" w:eastAsia="Times New Roman" w:hAnsi="OCR A Extended" w:cs="Helvetica"/>
+          <w:bCs/>
+          <w:lang w:val="es-PE"/>
+        </w:rPr>
+        <w:t xml:space="preserve"> </w:t>
       </w:r>
       <w:proofErr w:type="spellStart"/>
       <w:r>
@@ -7625,6 +7651,14 @@
         <w:t>varnam</w:t>
       </w:r>
       <w:proofErr w:type="spellEnd"/>
+      <w:r>
+        <w:rPr>
+          <w:rFonts w:ascii="OCR A Extended" w:eastAsia="Times New Roman" w:hAnsi="OCR A Extended" w:cs="Helvetica"/>
+          <w:bCs/>
+          <w:lang w:val="es-PE"/>
+        </w:rPr>
+        <w:t>)</w:t>
+      </w:r>
     </w:p>
     <w:p>
       <w:pPr>

</xml_diff>